<commit_message>
Correct Documentation Fix small issuses
</commit_message>
<xml_diff>
--- a/JDI_UI_TEST_Framework.docx
+++ b/JDI_UI_TEST_Framework.docx
@@ -13,19 +13,12 @@
     <w:p/>
     <w:p>
       <w:r>
-        <w:t>JDI (Just</w:t>
-      </w:r>
-      <w:r>
-        <w:t xml:space="preserve"> </w:t>
-      </w:r>
-      <w:r>
-        <w:t>Do</w:t>
-      </w:r>
-      <w:r>
-        <w:t xml:space="preserve"> </w:t>
-      </w:r>
-      <w:r>
-        <w:t xml:space="preserve">It) – is the test Framework for automation of UI applications testing. It extends </w:t>
+        <w:t xml:space="preserve">JDI </w:t>
+      </w:r>
+      <w:bookmarkStart w:id="0" w:name="_GoBack"/>
+      <w:bookmarkEnd w:id="0"/>
+      <w:r>
+        <w:t xml:space="preserve">– is the test Framework for automation of UI applications testing. It extends </w:t>
       </w:r>
       <w:r>
         <w:t>Page Objects</w:t>
@@ -337,11 +330,11 @@
       <w:pPr>
         <w:pStyle w:val="Heading1"/>
       </w:pPr>
-      <w:bookmarkStart w:id="0" w:name="_Ref425770196"/>
+      <w:bookmarkStart w:id="1" w:name="_Ref425770196"/>
       <w:r>
         <w:t>Driver Factory</w:t>
       </w:r>
-      <w:bookmarkEnd w:id="0"/>
+      <w:bookmarkEnd w:id="1"/>
     </w:p>
     <w:p>
       <w:r>
@@ -522,7 +515,7 @@
           <w:szCs w:val="32"/>
         </w:rPr>
       </w:pPr>
-      <w:bookmarkStart w:id="1" w:name="_Ref425770410"/>
+      <w:bookmarkStart w:id="2" w:name="_Ref425770410"/>
       <w:r>
         <w:br w:type="page"/>
       </w:r>
@@ -535,7 +528,7 @@
         <w:lastRenderedPageBreak/>
         <w:t>Test Runners</w:t>
       </w:r>
-      <w:bookmarkEnd w:id="1"/>
+      <w:bookmarkEnd w:id="2"/>
     </w:p>
     <w:p>
       <w:r>
@@ -629,11 +622,11 @@
       <w:pPr>
         <w:pStyle w:val="Heading1"/>
       </w:pPr>
-      <w:bookmarkStart w:id="2" w:name="_Ref425770320"/>
+      <w:bookmarkStart w:id="3" w:name="_Ref425770320"/>
       <w:r>
         <w:t>Asserters</w:t>
       </w:r>
-      <w:bookmarkEnd w:id="2"/>
+      <w:bookmarkEnd w:id="3"/>
     </w:p>
     <w:p>
       <w:r>
@@ -829,11 +822,11 @@
       <w:pPr>
         <w:pStyle w:val="Heading1"/>
       </w:pPr>
-      <w:bookmarkStart w:id="3" w:name="_Ref425770260"/>
+      <w:bookmarkStart w:id="4" w:name="_Ref425770260"/>
       <w:r>
         <w:t>Loggers</w:t>
       </w:r>
-      <w:bookmarkEnd w:id="3"/>
+      <w:bookmarkEnd w:id="4"/>
     </w:p>
     <w:p>
       <w:r>
@@ -880,14 +873,14 @@
       <w:pPr>
         <w:pStyle w:val="Heading2"/>
       </w:pPr>
-      <w:bookmarkStart w:id="4" w:name="_Ref425765620"/>
+      <w:bookmarkStart w:id="5" w:name="_Ref425765620"/>
       <w:r>
         <w:t>Lo</w:t>
       </w:r>
       <w:r>
         <w:t>g methods info</w:t>
       </w:r>
-      <w:bookmarkEnd w:id="4"/>
+      <w:bookmarkEnd w:id="5"/>
     </w:p>
     <w:tbl>
       <w:tblPr>
@@ -3032,606 +3025,14 @@
           <w:lang w:val="en-US"/>
         </w:rPr>
       </w:pPr>
-      <w:bookmarkStart w:id="5" w:name="_Text"/>
-      <w:bookmarkStart w:id="6" w:name="_Ref424722056"/>
-      <w:bookmarkEnd w:id="5"/>
+      <w:bookmarkStart w:id="6" w:name="_Text"/>
+      <w:bookmarkStart w:id="7" w:name="_Ref424722056"/>
+      <w:bookmarkEnd w:id="6"/>
       <w:r>
         <w:rPr>
           <w:lang w:val="en-US"/>
         </w:rPr>
         <w:t>Text</w:t>
-      </w:r>
-      <w:bookmarkEnd w:id="6"/>
-    </w:p>
-    <w:tbl>
-      <w:tblPr>
-        <w:tblStyle w:val="LightList-Accent11"/>
-        <w:tblW w:w="0" w:type="auto"/>
-        <w:tblInd w:w="0" w:type="dxa"/>
-        <w:tblBorders>
-          <w:top w:val="single" w:sz="4" w:space="0" w:color="auto"/>
-          <w:left w:val="single" w:sz="4" w:space="0" w:color="auto"/>
-          <w:bottom w:val="single" w:sz="4" w:space="0" w:color="auto"/>
-          <w:right w:val="single" w:sz="4" w:space="0" w:color="auto"/>
-          <w:insideH w:val="single" w:sz="4" w:space="0" w:color="auto"/>
-          <w:insideV w:val="single" w:sz="4" w:space="0" w:color="auto"/>
-        </w:tblBorders>
-        <w:tblLook w:val="04A0" w:firstRow="1" w:lastRow="0" w:firstColumn="1" w:lastColumn="0" w:noHBand="0" w:noVBand="1"/>
-      </w:tblPr>
-      <w:tblGrid>
-        <w:gridCol w:w="2689"/>
-        <w:gridCol w:w="5528"/>
-        <w:gridCol w:w="1984"/>
-      </w:tblGrid>
-      <w:tr>
-        <w:trPr>
-          <w:cnfStyle w:val="100000000000" w:firstRow="1" w:lastRow="0" w:firstColumn="0" w:lastColumn="0" w:oddVBand="0" w:evenVBand="0" w:oddHBand="0" w:evenHBand="0" w:firstRowFirstColumn="0" w:firstRowLastColumn="0" w:lastRowFirstColumn="0" w:lastRowLastColumn="0"/>
-        </w:trPr>
-        <w:tc>
-          <w:tcPr>
-            <w:cnfStyle w:val="001000000000" w:firstRow="0" w:lastRow="0" w:firstColumn="1" w:lastColumn="0" w:oddVBand="0" w:evenVBand="0" w:oddHBand="0" w:evenHBand="0" w:firstRowFirstColumn="0" w:firstRowLastColumn="0" w:lastRowFirstColumn="0" w:lastRowLastColumn="0"/>
-            <w:tcW w:w="2689" w:type="dxa"/>
-            <w:tcBorders>
-              <w:top w:val="single" w:sz="4" w:space="0" w:color="auto"/>
-              <w:left w:val="single" w:sz="4" w:space="0" w:color="auto"/>
-              <w:bottom w:val="single" w:sz="4" w:space="0" w:color="auto"/>
-              <w:right w:val="single" w:sz="4" w:space="0" w:color="auto"/>
-            </w:tcBorders>
-            <w:hideMark/>
-          </w:tcPr>
-          <w:p>
-            <w:pPr>
-              <w:rPr>
-                <w:lang w:val="en-US"/>
-              </w:rPr>
-            </w:pPr>
-            <w:r>
-              <w:rPr>
-                <w:lang w:val="en-US"/>
-              </w:rPr>
-              <w:t>Method</w:t>
-            </w:r>
-          </w:p>
-        </w:tc>
-        <w:tc>
-          <w:tcPr>
-            <w:tcW w:w="5528" w:type="dxa"/>
-            <w:tcBorders>
-              <w:top w:val="single" w:sz="4" w:space="0" w:color="auto"/>
-              <w:left w:val="single" w:sz="4" w:space="0" w:color="auto"/>
-              <w:bottom w:val="single" w:sz="4" w:space="0" w:color="auto"/>
-              <w:right w:val="single" w:sz="4" w:space="0" w:color="auto"/>
-            </w:tcBorders>
-            <w:hideMark/>
-          </w:tcPr>
-          <w:p>
-            <w:pPr>
-              <w:cnfStyle w:val="100000000000" w:firstRow="1" w:lastRow="0" w:firstColumn="0" w:lastColumn="0" w:oddVBand="0" w:evenVBand="0" w:oddHBand="0" w:evenHBand="0" w:firstRowFirstColumn="0" w:firstRowLastColumn="0" w:lastRowFirstColumn="0" w:lastRowLastColumn="0"/>
-              <w:rPr>
-                <w:lang w:val="en-US"/>
-              </w:rPr>
-            </w:pPr>
-            <w:r>
-              <w:rPr>
-                <w:lang w:val="en-US"/>
-              </w:rPr>
-              <w:t>Description</w:t>
-            </w:r>
-          </w:p>
-        </w:tc>
-        <w:tc>
-          <w:tcPr>
-            <w:tcW w:w="1984" w:type="dxa"/>
-            <w:tcBorders>
-              <w:top w:val="single" w:sz="4" w:space="0" w:color="auto"/>
-              <w:left w:val="single" w:sz="4" w:space="0" w:color="auto"/>
-              <w:bottom w:val="single" w:sz="4" w:space="0" w:color="auto"/>
-              <w:right w:val="single" w:sz="4" w:space="0" w:color="auto"/>
-            </w:tcBorders>
-            <w:hideMark/>
-          </w:tcPr>
-          <w:p>
-            <w:pPr>
-              <w:cnfStyle w:val="100000000000" w:firstRow="1" w:lastRow="0" w:firstColumn="0" w:lastColumn="0" w:oddVBand="0" w:evenVBand="0" w:oddHBand="0" w:evenHBand="0" w:firstRowFirstColumn="0" w:firstRowLastColumn="0" w:lastRowFirstColumn="0" w:lastRowLastColumn="0"/>
-              <w:rPr>
-                <w:lang w:val="en-US"/>
-              </w:rPr>
-            </w:pPr>
-            <w:r>
-              <w:rPr>
-                <w:lang w:val="en-US"/>
-              </w:rPr>
-              <w:t>Result</w:t>
-            </w:r>
-          </w:p>
-        </w:tc>
-      </w:tr>
-      <w:tr>
-        <w:trPr>
-          <w:cnfStyle w:val="000000100000" w:firstRow="0" w:lastRow="0" w:firstColumn="0" w:lastColumn="0" w:oddVBand="0" w:evenVBand="0" w:oddHBand="1" w:evenHBand="0" w:firstRowFirstColumn="0" w:firstRowLastColumn="0" w:lastRowFirstColumn="0" w:lastRowLastColumn="0"/>
-        </w:trPr>
-        <w:tc>
-          <w:tcPr>
-            <w:cnfStyle w:val="001000000000" w:firstRow="0" w:lastRow="0" w:firstColumn="1" w:lastColumn="0" w:oddVBand="0" w:evenVBand="0" w:oddHBand="0" w:evenHBand="0" w:firstRowFirstColumn="0" w:firstRowLastColumn="0" w:lastRowFirstColumn="0" w:lastRowLastColumn="0"/>
-            <w:tcW w:w="2689" w:type="dxa"/>
-            <w:tcBorders>
-              <w:top w:val="single" w:sz="4" w:space="0" w:color="auto"/>
-              <w:left w:val="single" w:sz="4" w:space="0" w:color="auto"/>
-              <w:bottom w:val="single" w:sz="4" w:space="0" w:color="auto"/>
-              <w:right w:val="single" w:sz="4" w:space="0" w:color="auto"/>
-            </w:tcBorders>
-            <w:hideMark/>
-          </w:tcPr>
-          <w:p>
-            <w:pPr>
-              <w:rPr>
-                <w:lang w:val="en-US"/>
-              </w:rPr>
-            </w:pPr>
-            <w:proofErr w:type="spellStart"/>
-            <w:r>
-              <w:rPr>
-                <w:lang w:val="en-US"/>
-              </w:rPr>
-              <w:t>getText</w:t>
-            </w:r>
-            <w:proofErr w:type="spellEnd"/>
-            <w:r>
-              <w:rPr>
-                <w:lang w:val="en-US"/>
-              </w:rPr>
-              <w:t>()</w:t>
-            </w:r>
-          </w:p>
-        </w:tc>
-        <w:tc>
-          <w:tcPr>
-            <w:tcW w:w="5528" w:type="dxa"/>
-            <w:tcBorders>
-              <w:top w:val="single" w:sz="4" w:space="0" w:color="auto"/>
-              <w:left w:val="single" w:sz="4" w:space="0" w:color="auto"/>
-              <w:bottom w:val="single" w:sz="4" w:space="0" w:color="auto"/>
-              <w:right w:val="single" w:sz="4" w:space="0" w:color="auto"/>
-            </w:tcBorders>
-            <w:hideMark/>
-          </w:tcPr>
-          <w:p>
-            <w:pPr>
-              <w:cnfStyle w:val="000000100000" w:firstRow="0" w:lastRow="0" w:firstColumn="0" w:lastColumn="0" w:oddVBand="0" w:evenVBand="0" w:oddHBand="1" w:evenHBand="0" w:firstRowFirstColumn="0" w:firstRowLastColumn="0" w:lastRowFirstColumn="0" w:lastRowLastColumn="0"/>
-              <w:rPr>
-                <w:lang w:val="en-US"/>
-              </w:rPr>
-            </w:pPr>
-            <w:r>
-              <w:rPr>
-                <w:lang w:val="en-US"/>
-              </w:rPr>
-              <w:t>Get element</w:t>
-            </w:r>
-            <w:r>
-              <w:rPr>
-                <w:lang w:val="en-US"/>
-              </w:rPr>
-              <w:t>’</w:t>
-            </w:r>
-            <w:r>
-              <w:rPr>
-                <w:lang w:val="en-US"/>
-              </w:rPr>
-              <w:t>s text</w:t>
-            </w:r>
-          </w:p>
-        </w:tc>
-        <w:tc>
-          <w:tcPr>
-            <w:tcW w:w="1984" w:type="dxa"/>
-            <w:tcBorders>
-              <w:top w:val="single" w:sz="4" w:space="0" w:color="auto"/>
-              <w:left w:val="single" w:sz="4" w:space="0" w:color="auto"/>
-              <w:bottom w:val="single" w:sz="4" w:space="0" w:color="auto"/>
-              <w:right w:val="single" w:sz="4" w:space="0" w:color="auto"/>
-            </w:tcBorders>
-            <w:hideMark/>
-          </w:tcPr>
-          <w:p>
-            <w:pPr>
-              <w:cnfStyle w:val="000000100000" w:firstRow="0" w:lastRow="0" w:firstColumn="0" w:lastColumn="0" w:oddVBand="0" w:evenVBand="0" w:oddHBand="1" w:evenHBand="0" w:firstRowFirstColumn="0" w:firstRowLastColumn="0" w:lastRowFirstColumn="0" w:lastRowLastColumn="0"/>
-              <w:rPr>
-                <w:lang w:val="en-US"/>
-              </w:rPr>
-            </w:pPr>
-            <w:r>
-              <w:rPr>
-                <w:lang w:val="en-US"/>
-              </w:rPr>
-              <w:t>String</w:t>
-            </w:r>
-          </w:p>
-        </w:tc>
-      </w:tr>
-      <w:tr>
-        <w:tc>
-          <w:tcPr>
-            <w:cnfStyle w:val="001000000000" w:firstRow="0" w:lastRow="0" w:firstColumn="1" w:lastColumn="0" w:oddVBand="0" w:evenVBand="0" w:oddHBand="0" w:evenHBand="0" w:firstRowFirstColumn="0" w:firstRowLastColumn="0" w:lastRowFirstColumn="0" w:lastRowLastColumn="0"/>
-            <w:tcW w:w="2689" w:type="dxa"/>
-            <w:tcBorders>
-              <w:top w:val="single" w:sz="4" w:space="0" w:color="auto"/>
-              <w:left w:val="single" w:sz="4" w:space="0" w:color="auto"/>
-              <w:bottom w:val="single" w:sz="4" w:space="0" w:color="auto"/>
-              <w:right w:val="single" w:sz="4" w:space="0" w:color="auto"/>
-            </w:tcBorders>
-          </w:tcPr>
-          <w:p>
-            <w:pPr>
-              <w:rPr>
-                <w:lang w:val="en-US"/>
-              </w:rPr>
-            </w:pPr>
-            <w:proofErr w:type="spellStart"/>
-            <w:r>
-              <w:rPr>
-                <w:lang w:val="en-US"/>
-              </w:rPr>
-              <w:t>waitText</w:t>
-            </w:r>
-            <w:proofErr w:type="spellEnd"/>
-            <w:r>
-              <w:rPr>
-                <w:lang w:val="en-US"/>
-              </w:rPr>
-              <w:t>(String)</w:t>
-            </w:r>
-          </w:p>
-        </w:tc>
-        <w:tc>
-          <w:tcPr>
-            <w:tcW w:w="5528" w:type="dxa"/>
-            <w:tcBorders>
-              <w:top w:val="single" w:sz="4" w:space="0" w:color="auto"/>
-              <w:left w:val="single" w:sz="4" w:space="0" w:color="auto"/>
-              <w:bottom w:val="single" w:sz="4" w:space="0" w:color="auto"/>
-              <w:right w:val="single" w:sz="4" w:space="0" w:color="auto"/>
-            </w:tcBorders>
-          </w:tcPr>
-          <w:p>
-            <w:pPr>
-              <w:cnfStyle w:val="000000000000" w:firstRow="0" w:lastRow="0" w:firstColumn="0" w:lastColumn="0" w:oddVBand="0" w:evenVBand="0" w:oddHBand="0" w:evenHBand="0" w:firstRowFirstColumn="0" w:firstRowLastColumn="0" w:lastRowFirstColumn="0" w:lastRowLastColumn="0"/>
-              <w:rPr>
-                <w:lang w:val="en-US"/>
-              </w:rPr>
-            </w:pPr>
-            <w:r>
-              <w:rPr>
-                <w:lang w:val="en-US"/>
-              </w:rPr>
-              <w:t>Wait while element’s text contains expected text. Returns element’s text</w:t>
-            </w:r>
-          </w:p>
-        </w:tc>
-        <w:tc>
-          <w:tcPr>
-            <w:tcW w:w="1984" w:type="dxa"/>
-            <w:tcBorders>
-              <w:top w:val="single" w:sz="4" w:space="0" w:color="auto"/>
-              <w:left w:val="single" w:sz="4" w:space="0" w:color="auto"/>
-              <w:bottom w:val="single" w:sz="4" w:space="0" w:color="auto"/>
-              <w:right w:val="single" w:sz="4" w:space="0" w:color="auto"/>
-            </w:tcBorders>
-          </w:tcPr>
-          <w:p>
-            <w:pPr>
-              <w:cnfStyle w:val="000000000000" w:firstRow="0" w:lastRow="0" w:firstColumn="0" w:lastColumn="0" w:oddVBand="0" w:evenVBand="0" w:oddHBand="0" w:evenHBand="0" w:firstRowFirstColumn="0" w:firstRowLastColumn="0" w:lastRowFirstColumn="0" w:lastRowLastColumn="0"/>
-              <w:rPr>
-                <w:lang w:val="en-US"/>
-              </w:rPr>
-            </w:pPr>
-            <w:r>
-              <w:rPr>
-                <w:lang w:val="en-US"/>
-              </w:rPr>
-              <w:t>String</w:t>
-            </w:r>
-          </w:p>
-        </w:tc>
-      </w:tr>
-      <w:tr>
-        <w:trPr>
-          <w:cnfStyle w:val="000000100000" w:firstRow="0" w:lastRow="0" w:firstColumn="0" w:lastColumn="0" w:oddVBand="0" w:evenVBand="0" w:oddHBand="1" w:evenHBand="0" w:firstRowFirstColumn="0" w:firstRowLastColumn="0" w:lastRowFirstColumn="0" w:lastRowLastColumn="0"/>
-        </w:trPr>
-        <w:tc>
-          <w:tcPr>
-            <w:cnfStyle w:val="001000000000" w:firstRow="0" w:lastRow="0" w:firstColumn="1" w:lastColumn="0" w:oddVBand="0" w:evenVBand="0" w:oddHBand="0" w:evenHBand="0" w:firstRowFirstColumn="0" w:firstRowLastColumn="0" w:lastRowFirstColumn="0" w:lastRowLastColumn="0"/>
-            <w:tcW w:w="2689" w:type="dxa"/>
-            <w:tcBorders>
-              <w:top w:val="single" w:sz="4" w:space="0" w:color="auto"/>
-              <w:left w:val="single" w:sz="4" w:space="0" w:color="auto"/>
-              <w:bottom w:val="single" w:sz="4" w:space="0" w:color="auto"/>
-              <w:right w:val="single" w:sz="4" w:space="0" w:color="auto"/>
-            </w:tcBorders>
-          </w:tcPr>
-          <w:p>
-            <w:pPr>
-              <w:rPr>
-                <w:lang w:val="en-US"/>
-              </w:rPr>
-            </w:pPr>
-            <w:proofErr w:type="spellStart"/>
-            <w:r>
-              <w:rPr>
-                <w:lang w:val="en-US"/>
-              </w:rPr>
-              <w:t>waitMatchText</w:t>
-            </w:r>
-            <w:proofErr w:type="spellEnd"/>
-            <w:r>
-              <w:rPr>
-                <w:lang w:val="en-US"/>
-              </w:rPr>
-              <w:t>(String)</w:t>
-            </w:r>
-          </w:p>
-        </w:tc>
-        <w:tc>
-          <w:tcPr>
-            <w:tcW w:w="5528" w:type="dxa"/>
-            <w:tcBorders>
-              <w:top w:val="single" w:sz="4" w:space="0" w:color="auto"/>
-              <w:left w:val="single" w:sz="4" w:space="0" w:color="auto"/>
-              <w:bottom w:val="single" w:sz="4" w:space="0" w:color="auto"/>
-              <w:right w:val="single" w:sz="4" w:space="0" w:color="auto"/>
-            </w:tcBorders>
-          </w:tcPr>
-          <w:p>
-            <w:pPr>
-              <w:cnfStyle w:val="000000100000" w:firstRow="0" w:lastRow="0" w:firstColumn="0" w:lastColumn="0" w:oddVBand="0" w:evenVBand="0" w:oddHBand="1" w:evenHBand="0" w:firstRowFirstColumn="0" w:firstRowLastColumn="0" w:lastRowFirstColumn="0" w:lastRowLastColumn="0"/>
-              <w:rPr>
-                <w:lang w:val="en-US"/>
-              </w:rPr>
-            </w:pPr>
-            <w:r>
-              <w:rPr>
-                <w:lang w:val="en-US"/>
-              </w:rPr>
-              <w:t xml:space="preserve">Wait while element’s text matches </w:t>
-            </w:r>
-            <w:proofErr w:type="spellStart"/>
-            <w:r>
-              <w:rPr>
-                <w:lang w:val="en-US"/>
-              </w:rPr>
-              <w:t>regEx</w:t>
-            </w:r>
-            <w:proofErr w:type="spellEnd"/>
-            <w:r>
-              <w:rPr>
-                <w:lang w:val="en-US"/>
-              </w:rPr>
-              <w:t>. Returns element’s text</w:t>
-            </w:r>
-          </w:p>
-        </w:tc>
-        <w:tc>
-          <w:tcPr>
-            <w:tcW w:w="1984" w:type="dxa"/>
-            <w:tcBorders>
-              <w:top w:val="single" w:sz="4" w:space="0" w:color="auto"/>
-              <w:left w:val="single" w:sz="4" w:space="0" w:color="auto"/>
-              <w:bottom w:val="single" w:sz="4" w:space="0" w:color="auto"/>
-              <w:right w:val="single" w:sz="4" w:space="0" w:color="auto"/>
-            </w:tcBorders>
-          </w:tcPr>
-          <w:p>
-            <w:pPr>
-              <w:cnfStyle w:val="000000100000" w:firstRow="0" w:lastRow="0" w:firstColumn="0" w:lastColumn="0" w:oddVBand="0" w:evenVBand="0" w:oddHBand="1" w:evenHBand="0" w:firstRowFirstColumn="0" w:firstRowLastColumn="0" w:lastRowFirstColumn="0" w:lastRowLastColumn="0"/>
-              <w:rPr>
-                <w:lang w:val="en-US"/>
-              </w:rPr>
-            </w:pPr>
-            <w:r>
-              <w:rPr>
-                <w:lang w:val="en-US"/>
-              </w:rPr>
-              <w:t>String</w:t>
-            </w:r>
-          </w:p>
-        </w:tc>
-      </w:tr>
-      <w:tr>
-        <w:tc>
-          <w:tcPr>
-            <w:cnfStyle w:val="001000000000" w:firstRow="0" w:lastRow="0" w:firstColumn="1" w:lastColumn="0" w:oddVBand="0" w:evenVBand="0" w:oddHBand="0" w:evenHBand="0" w:firstRowFirstColumn="0" w:firstRowLastColumn="0" w:lastRowFirstColumn="0" w:lastRowLastColumn="0"/>
-            <w:tcW w:w="2689" w:type="dxa"/>
-            <w:tcBorders>
-              <w:top w:val="single" w:sz="4" w:space="0" w:color="auto"/>
-              <w:left w:val="single" w:sz="4" w:space="0" w:color="auto"/>
-              <w:bottom w:val="single" w:sz="4" w:space="0" w:color="auto"/>
-              <w:right w:val="single" w:sz="4" w:space="0" w:color="auto"/>
-            </w:tcBorders>
-            <w:hideMark/>
-          </w:tcPr>
-          <w:p>
-            <w:pPr>
-              <w:rPr>
-                <w:rStyle w:val="Hyperlink"/>
-                <w:u w:val="none"/>
-              </w:rPr>
-            </w:pPr>
-            <w:r>
-              <w:rPr>
-                <w:rStyle w:val="Hyperlink"/>
-                <w:u w:val="none"/>
-              </w:rPr>
-              <w:fldChar w:fldCharType="begin"/>
-            </w:r>
-            <w:r>
-              <w:rPr>
-                <w:rStyle w:val="Hyperlink"/>
-                <w:b w:val="0"/>
-                <w:bCs w:val="0"/>
-                <w:u w:val="none"/>
-                <w:lang w:val="en-US"/>
-              </w:rPr>
-              <w:instrText xml:space="preserve"> REF _Ref424722698 \h  \* MERGEFORMAT </w:instrText>
-            </w:r>
-            <w:r>
-              <w:rPr>
-                <w:rStyle w:val="Hyperlink"/>
-                <w:u w:val="none"/>
-              </w:rPr>
-            </w:r>
-            <w:r>
-              <w:rPr>
-                <w:rStyle w:val="Hyperlink"/>
-                <w:u w:val="none"/>
-              </w:rPr>
-              <w:fldChar w:fldCharType="separate"/>
-            </w:r>
-            <w:proofErr w:type="spellStart"/>
-            <w:r>
-              <w:rPr>
-                <w:b w:val="0"/>
-                <w:lang w:val="en-US"/>
-              </w:rPr>
-              <w:t>HaveValue</w:t>
-            </w:r>
-            <w:proofErr w:type="spellEnd"/>
-            <w:r>
-              <w:rPr>
-                <w:rStyle w:val="Hyperlink"/>
-                <w:u w:val="none"/>
-              </w:rPr>
-              <w:fldChar w:fldCharType="end"/>
-            </w:r>
-            <w:r>
-              <w:rPr>
-                <w:rStyle w:val="Hyperlink"/>
-                <w:b w:val="0"/>
-                <w:bCs w:val="0"/>
-                <w:u w:val="none"/>
-                <w:lang w:val="en-US"/>
-              </w:rPr>
-              <w:t xml:space="preserve">; </w:t>
-            </w:r>
-            <w:r>
-              <w:rPr>
-                <w:rStyle w:val="Hyperlink"/>
-                <w:u w:val="none"/>
-              </w:rPr>
-              <w:fldChar w:fldCharType="begin"/>
-            </w:r>
-            <w:r>
-              <w:rPr>
-                <w:rStyle w:val="Hyperlink"/>
-                <w:b w:val="0"/>
-                <w:bCs w:val="0"/>
-                <w:u w:val="none"/>
-                <w:lang w:val="en-US"/>
-              </w:rPr>
-              <w:instrText xml:space="preserve"> REF _Ref424722715 \h  \* MERGEFORMAT </w:instrText>
-            </w:r>
-            <w:r>
-              <w:rPr>
-                <w:rStyle w:val="Hyperlink"/>
-                <w:u w:val="none"/>
-              </w:rPr>
-            </w:r>
-            <w:r>
-              <w:rPr>
-                <w:rStyle w:val="Hyperlink"/>
-                <w:u w:val="none"/>
-              </w:rPr>
-              <w:fldChar w:fldCharType="separate"/>
-            </w:r>
-            <w:r>
-              <w:rPr>
-                <w:b w:val="0"/>
-                <w:lang w:val="en-US"/>
-              </w:rPr>
-              <w:t>Element</w:t>
-            </w:r>
-            <w:r>
-              <w:rPr>
-                <w:rStyle w:val="Hyperlink"/>
-                <w:u w:val="none"/>
-              </w:rPr>
-              <w:fldChar w:fldCharType="end"/>
-            </w:r>
-          </w:p>
-        </w:tc>
-        <w:tc>
-          <w:tcPr>
-            <w:tcW w:w="5528" w:type="dxa"/>
-            <w:tcBorders>
-              <w:top w:val="single" w:sz="4" w:space="0" w:color="auto"/>
-              <w:left w:val="single" w:sz="4" w:space="0" w:color="auto"/>
-              <w:bottom w:val="single" w:sz="4" w:space="0" w:color="auto"/>
-              <w:right w:val="single" w:sz="4" w:space="0" w:color="auto"/>
-            </w:tcBorders>
-            <w:hideMark/>
-          </w:tcPr>
-          <w:p>
-            <w:pPr>
-              <w:cnfStyle w:val="000000000000" w:firstRow="0" w:lastRow="0" w:firstColumn="0" w:lastColumn="0" w:oddVBand="0" w:evenVBand="0" w:oddHBand="0" w:evenHBand="0" w:firstRowFirstColumn="0" w:firstRowLastColumn="0" w:lastRowFirstColumn="0" w:lastRowLastColumn="0"/>
-              <w:rPr>
-                <w:color w:val="A6A6A6" w:themeColor="background1" w:themeShade="A6"/>
-                <w:lang w:val="en-US"/>
-              </w:rPr>
-            </w:pPr>
-            <w:r>
-              <w:rPr>
-                <w:color w:val="A6A6A6" w:themeColor="background1" w:themeShade="A6"/>
-                <w:lang w:val="en-US"/>
-              </w:rPr>
-              <w:t>See methods by link</w:t>
-            </w:r>
-          </w:p>
-        </w:tc>
-        <w:tc>
-          <w:tcPr>
-            <w:tcW w:w="1984" w:type="dxa"/>
-            <w:tcBorders>
-              <w:top w:val="single" w:sz="4" w:space="0" w:color="auto"/>
-              <w:left w:val="single" w:sz="4" w:space="0" w:color="auto"/>
-              <w:bottom w:val="single" w:sz="4" w:space="0" w:color="auto"/>
-              <w:right w:val="single" w:sz="4" w:space="0" w:color="auto"/>
-            </w:tcBorders>
-          </w:tcPr>
-          <w:p>
-            <w:pPr>
-              <w:cnfStyle w:val="000000000000" w:firstRow="0" w:lastRow="0" w:firstColumn="0" w:lastColumn="0" w:oddVBand="0" w:evenVBand="0" w:oddHBand="0" w:evenHBand="0" w:firstRowFirstColumn="0" w:firstRowLastColumn="0" w:lastRowFirstColumn="0" w:lastRowLastColumn="0"/>
-              <w:rPr>
-                <w:lang w:val="en-US"/>
-              </w:rPr>
-            </w:pPr>
-          </w:p>
-        </w:tc>
-      </w:tr>
-    </w:tbl>
-    <w:p>
-      <w:pPr>
-        <w:pStyle w:val="Heading4"/>
-        <w:rPr>
-          <w:lang w:val="en-US"/>
-        </w:rPr>
-      </w:pPr>
-      <w:bookmarkStart w:id="7" w:name="_Ref424913330"/>
-      <w:r>
-        <w:rPr>
-          <w:lang w:val="en-US"/>
-        </w:rPr>
-        <w:t>Bu</w:t>
-      </w:r>
-      <w:r>
-        <w:rPr>
-          <w:lang w:val="en-US"/>
-        </w:rPr>
-        <w:t>tton</w:t>
-      </w:r>
-      <w:r>
-        <w:rPr>
-          <w:lang w:val="en-US"/>
-        </w:rPr>
-        <w:t xml:space="preserve"> / Label</w:t>
       </w:r>
       <w:bookmarkEnd w:id="7"/>
     </w:p>
@@ -3747,6 +3148,598 @@
             <w:cnfStyle w:val="001000000000" w:firstRow="0" w:lastRow="0" w:firstColumn="1" w:lastColumn="0" w:oddVBand="0" w:evenVBand="0" w:oddHBand="0" w:evenHBand="0" w:firstRowFirstColumn="0" w:firstRowLastColumn="0" w:lastRowFirstColumn="0" w:lastRowLastColumn="0"/>
             <w:tcW w:w="2689" w:type="dxa"/>
             <w:tcBorders>
+              <w:top w:val="single" w:sz="4" w:space="0" w:color="auto"/>
+              <w:left w:val="single" w:sz="4" w:space="0" w:color="auto"/>
+              <w:bottom w:val="single" w:sz="4" w:space="0" w:color="auto"/>
+              <w:right w:val="single" w:sz="4" w:space="0" w:color="auto"/>
+            </w:tcBorders>
+            <w:hideMark/>
+          </w:tcPr>
+          <w:p>
+            <w:pPr>
+              <w:rPr>
+                <w:lang w:val="en-US"/>
+              </w:rPr>
+            </w:pPr>
+            <w:proofErr w:type="spellStart"/>
+            <w:r>
+              <w:rPr>
+                <w:lang w:val="en-US"/>
+              </w:rPr>
+              <w:t>getText</w:t>
+            </w:r>
+            <w:proofErr w:type="spellEnd"/>
+            <w:r>
+              <w:rPr>
+                <w:lang w:val="en-US"/>
+              </w:rPr>
+              <w:t>()</w:t>
+            </w:r>
+          </w:p>
+        </w:tc>
+        <w:tc>
+          <w:tcPr>
+            <w:tcW w:w="5528" w:type="dxa"/>
+            <w:tcBorders>
+              <w:top w:val="single" w:sz="4" w:space="0" w:color="auto"/>
+              <w:left w:val="single" w:sz="4" w:space="0" w:color="auto"/>
+              <w:bottom w:val="single" w:sz="4" w:space="0" w:color="auto"/>
+              <w:right w:val="single" w:sz="4" w:space="0" w:color="auto"/>
+            </w:tcBorders>
+            <w:hideMark/>
+          </w:tcPr>
+          <w:p>
+            <w:pPr>
+              <w:cnfStyle w:val="000000100000" w:firstRow="0" w:lastRow="0" w:firstColumn="0" w:lastColumn="0" w:oddVBand="0" w:evenVBand="0" w:oddHBand="1" w:evenHBand="0" w:firstRowFirstColumn="0" w:firstRowLastColumn="0" w:lastRowFirstColumn="0" w:lastRowLastColumn="0"/>
+              <w:rPr>
+                <w:lang w:val="en-US"/>
+              </w:rPr>
+            </w:pPr>
+            <w:r>
+              <w:rPr>
+                <w:lang w:val="en-US"/>
+              </w:rPr>
+              <w:t>Get element</w:t>
+            </w:r>
+            <w:r>
+              <w:rPr>
+                <w:lang w:val="en-US"/>
+              </w:rPr>
+              <w:t>’</w:t>
+            </w:r>
+            <w:r>
+              <w:rPr>
+                <w:lang w:val="en-US"/>
+              </w:rPr>
+              <w:t>s text</w:t>
+            </w:r>
+          </w:p>
+        </w:tc>
+        <w:tc>
+          <w:tcPr>
+            <w:tcW w:w="1984" w:type="dxa"/>
+            <w:tcBorders>
+              <w:top w:val="single" w:sz="4" w:space="0" w:color="auto"/>
+              <w:left w:val="single" w:sz="4" w:space="0" w:color="auto"/>
+              <w:bottom w:val="single" w:sz="4" w:space="0" w:color="auto"/>
+              <w:right w:val="single" w:sz="4" w:space="0" w:color="auto"/>
+            </w:tcBorders>
+            <w:hideMark/>
+          </w:tcPr>
+          <w:p>
+            <w:pPr>
+              <w:cnfStyle w:val="000000100000" w:firstRow="0" w:lastRow="0" w:firstColumn="0" w:lastColumn="0" w:oddVBand="0" w:evenVBand="0" w:oddHBand="1" w:evenHBand="0" w:firstRowFirstColumn="0" w:firstRowLastColumn="0" w:lastRowFirstColumn="0" w:lastRowLastColumn="0"/>
+              <w:rPr>
+                <w:lang w:val="en-US"/>
+              </w:rPr>
+            </w:pPr>
+            <w:r>
+              <w:rPr>
+                <w:lang w:val="en-US"/>
+              </w:rPr>
+              <w:t>String</w:t>
+            </w:r>
+          </w:p>
+        </w:tc>
+      </w:tr>
+      <w:tr>
+        <w:tc>
+          <w:tcPr>
+            <w:cnfStyle w:val="001000000000" w:firstRow="0" w:lastRow="0" w:firstColumn="1" w:lastColumn="0" w:oddVBand="0" w:evenVBand="0" w:oddHBand="0" w:evenHBand="0" w:firstRowFirstColumn="0" w:firstRowLastColumn="0" w:lastRowFirstColumn="0" w:lastRowLastColumn="0"/>
+            <w:tcW w:w="2689" w:type="dxa"/>
+            <w:tcBorders>
+              <w:top w:val="single" w:sz="4" w:space="0" w:color="auto"/>
+              <w:left w:val="single" w:sz="4" w:space="0" w:color="auto"/>
+              <w:bottom w:val="single" w:sz="4" w:space="0" w:color="auto"/>
+              <w:right w:val="single" w:sz="4" w:space="0" w:color="auto"/>
+            </w:tcBorders>
+          </w:tcPr>
+          <w:p>
+            <w:pPr>
+              <w:rPr>
+                <w:lang w:val="en-US"/>
+              </w:rPr>
+            </w:pPr>
+            <w:proofErr w:type="spellStart"/>
+            <w:r>
+              <w:rPr>
+                <w:lang w:val="en-US"/>
+              </w:rPr>
+              <w:t>waitText</w:t>
+            </w:r>
+            <w:proofErr w:type="spellEnd"/>
+            <w:r>
+              <w:rPr>
+                <w:lang w:val="en-US"/>
+              </w:rPr>
+              <w:t>(String)</w:t>
+            </w:r>
+          </w:p>
+        </w:tc>
+        <w:tc>
+          <w:tcPr>
+            <w:tcW w:w="5528" w:type="dxa"/>
+            <w:tcBorders>
+              <w:top w:val="single" w:sz="4" w:space="0" w:color="auto"/>
+              <w:left w:val="single" w:sz="4" w:space="0" w:color="auto"/>
+              <w:bottom w:val="single" w:sz="4" w:space="0" w:color="auto"/>
+              <w:right w:val="single" w:sz="4" w:space="0" w:color="auto"/>
+            </w:tcBorders>
+          </w:tcPr>
+          <w:p>
+            <w:pPr>
+              <w:cnfStyle w:val="000000000000" w:firstRow="0" w:lastRow="0" w:firstColumn="0" w:lastColumn="0" w:oddVBand="0" w:evenVBand="0" w:oddHBand="0" w:evenHBand="0" w:firstRowFirstColumn="0" w:firstRowLastColumn="0" w:lastRowFirstColumn="0" w:lastRowLastColumn="0"/>
+              <w:rPr>
+                <w:lang w:val="en-US"/>
+              </w:rPr>
+            </w:pPr>
+            <w:r>
+              <w:rPr>
+                <w:lang w:val="en-US"/>
+              </w:rPr>
+              <w:t>Wait while element’s text contains expected text. Returns element’s text</w:t>
+            </w:r>
+          </w:p>
+        </w:tc>
+        <w:tc>
+          <w:tcPr>
+            <w:tcW w:w="1984" w:type="dxa"/>
+            <w:tcBorders>
+              <w:top w:val="single" w:sz="4" w:space="0" w:color="auto"/>
+              <w:left w:val="single" w:sz="4" w:space="0" w:color="auto"/>
+              <w:bottom w:val="single" w:sz="4" w:space="0" w:color="auto"/>
+              <w:right w:val="single" w:sz="4" w:space="0" w:color="auto"/>
+            </w:tcBorders>
+          </w:tcPr>
+          <w:p>
+            <w:pPr>
+              <w:cnfStyle w:val="000000000000" w:firstRow="0" w:lastRow="0" w:firstColumn="0" w:lastColumn="0" w:oddVBand="0" w:evenVBand="0" w:oddHBand="0" w:evenHBand="0" w:firstRowFirstColumn="0" w:firstRowLastColumn="0" w:lastRowFirstColumn="0" w:lastRowLastColumn="0"/>
+              <w:rPr>
+                <w:lang w:val="en-US"/>
+              </w:rPr>
+            </w:pPr>
+            <w:r>
+              <w:rPr>
+                <w:lang w:val="en-US"/>
+              </w:rPr>
+              <w:t>String</w:t>
+            </w:r>
+          </w:p>
+        </w:tc>
+      </w:tr>
+      <w:tr>
+        <w:trPr>
+          <w:cnfStyle w:val="000000100000" w:firstRow="0" w:lastRow="0" w:firstColumn="0" w:lastColumn="0" w:oddVBand="0" w:evenVBand="0" w:oddHBand="1" w:evenHBand="0" w:firstRowFirstColumn="0" w:firstRowLastColumn="0" w:lastRowFirstColumn="0" w:lastRowLastColumn="0"/>
+        </w:trPr>
+        <w:tc>
+          <w:tcPr>
+            <w:cnfStyle w:val="001000000000" w:firstRow="0" w:lastRow="0" w:firstColumn="1" w:lastColumn="0" w:oddVBand="0" w:evenVBand="0" w:oddHBand="0" w:evenHBand="0" w:firstRowFirstColumn="0" w:firstRowLastColumn="0" w:lastRowFirstColumn="0" w:lastRowLastColumn="0"/>
+            <w:tcW w:w="2689" w:type="dxa"/>
+            <w:tcBorders>
+              <w:top w:val="single" w:sz="4" w:space="0" w:color="auto"/>
+              <w:left w:val="single" w:sz="4" w:space="0" w:color="auto"/>
+              <w:bottom w:val="single" w:sz="4" w:space="0" w:color="auto"/>
+              <w:right w:val="single" w:sz="4" w:space="0" w:color="auto"/>
+            </w:tcBorders>
+          </w:tcPr>
+          <w:p>
+            <w:pPr>
+              <w:rPr>
+                <w:lang w:val="en-US"/>
+              </w:rPr>
+            </w:pPr>
+            <w:proofErr w:type="spellStart"/>
+            <w:r>
+              <w:rPr>
+                <w:lang w:val="en-US"/>
+              </w:rPr>
+              <w:t>waitMatchText</w:t>
+            </w:r>
+            <w:proofErr w:type="spellEnd"/>
+            <w:r>
+              <w:rPr>
+                <w:lang w:val="en-US"/>
+              </w:rPr>
+              <w:t>(String)</w:t>
+            </w:r>
+          </w:p>
+        </w:tc>
+        <w:tc>
+          <w:tcPr>
+            <w:tcW w:w="5528" w:type="dxa"/>
+            <w:tcBorders>
+              <w:top w:val="single" w:sz="4" w:space="0" w:color="auto"/>
+              <w:left w:val="single" w:sz="4" w:space="0" w:color="auto"/>
+              <w:bottom w:val="single" w:sz="4" w:space="0" w:color="auto"/>
+              <w:right w:val="single" w:sz="4" w:space="0" w:color="auto"/>
+            </w:tcBorders>
+          </w:tcPr>
+          <w:p>
+            <w:pPr>
+              <w:cnfStyle w:val="000000100000" w:firstRow="0" w:lastRow="0" w:firstColumn="0" w:lastColumn="0" w:oddVBand="0" w:evenVBand="0" w:oddHBand="1" w:evenHBand="0" w:firstRowFirstColumn="0" w:firstRowLastColumn="0" w:lastRowFirstColumn="0" w:lastRowLastColumn="0"/>
+              <w:rPr>
+                <w:lang w:val="en-US"/>
+              </w:rPr>
+            </w:pPr>
+            <w:r>
+              <w:rPr>
+                <w:lang w:val="en-US"/>
+              </w:rPr>
+              <w:t xml:space="preserve">Wait while element’s text matches </w:t>
+            </w:r>
+            <w:proofErr w:type="spellStart"/>
+            <w:r>
+              <w:rPr>
+                <w:lang w:val="en-US"/>
+              </w:rPr>
+              <w:t>regEx</w:t>
+            </w:r>
+            <w:proofErr w:type="spellEnd"/>
+            <w:r>
+              <w:rPr>
+                <w:lang w:val="en-US"/>
+              </w:rPr>
+              <w:t>. Returns element’s text</w:t>
+            </w:r>
+          </w:p>
+        </w:tc>
+        <w:tc>
+          <w:tcPr>
+            <w:tcW w:w="1984" w:type="dxa"/>
+            <w:tcBorders>
+              <w:top w:val="single" w:sz="4" w:space="0" w:color="auto"/>
+              <w:left w:val="single" w:sz="4" w:space="0" w:color="auto"/>
+              <w:bottom w:val="single" w:sz="4" w:space="0" w:color="auto"/>
+              <w:right w:val="single" w:sz="4" w:space="0" w:color="auto"/>
+            </w:tcBorders>
+          </w:tcPr>
+          <w:p>
+            <w:pPr>
+              <w:cnfStyle w:val="000000100000" w:firstRow="0" w:lastRow="0" w:firstColumn="0" w:lastColumn="0" w:oddVBand="0" w:evenVBand="0" w:oddHBand="1" w:evenHBand="0" w:firstRowFirstColumn="0" w:firstRowLastColumn="0" w:lastRowFirstColumn="0" w:lastRowLastColumn="0"/>
+              <w:rPr>
+                <w:lang w:val="en-US"/>
+              </w:rPr>
+            </w:pPr>
+            <w:r>
+              <w:rPr>
+                <w:lang w:val="en-US"/>
+              </w:rPr>
+              <w:t>String</w:t>
+            </w:r>
+          </w:p>
+        </w:tc>
+      </w:tr>
+      <w:tr>
+        <w:tc>
+          <w:tcPr>
+            <w:cnfStyle w:val="001000000000" w:firstRow="0" w:lastRow="0" w:firstColumn="1" w:lastColumn="0" w:oddVBand="0" w:evenVBand="0" w:oddHBand="0" w:evenHBand="0" w:firstRowFirstColumn="0" w:firstRowLastColumn="0" w:lastRowFirstColumn="0" w:lastRowLastColumn="0"/>
+            <w:tcW w:w="2689" w:type="dxa"/>
+            <w:tcBorders>
+              <w:top w:val="single" w:sz="4" w:space="0" w:color="auto"/>
+              <w:left w:val="single" w:sz="4" w:space="0" w:color="auto"/>
+              <w:bottom w:val="single" w:sz="4" w:space="0" w:color="auto"/>
+              <w:right w:val="single" w:sz="4" w:space="0" w:color="auto"/>
+            </w:tcBorders>
+            <w:hideMark/>
+          </w:tcPr>
+          <w:p>
+            <w:pPr>
+              <w:rPr>
+                <w:rStyle w:val="Hyperlink"/>
+                <w:u w:val="none"/>
+              </w:rPr>
+            </w:pPr>
+            <w:r>
+              <w:rPr>
+                <w:rStyle w:val="Hyperlink"/>
+                <w:u w:val="none"/>
+              </w:rPr>
+              <w:fldChar w:fldCharType="begin"/>
+            </w:r>
+            <w:r>
+              <w:rPr>
+                <w:rStyle w:val="Hyperlink"/>
+                <w:b w:val="0"/>
+                <w:bCs w:val="0"/>
+                <w:u w:val="none"/>
+                <w:lang w:val="en-US"/>
+              </w:rPr>
+              <w:instrText xml:space="preserve"> REF _Ref424722698 \h  \* MERGEFORMAT </w:instrText>
+            </w:r>
+            <w:r>
+              <w:rPr>
+                <w:rStyle w:val="Hyperlink"/>
+                <w:u w:val="none"/>
+              </w:rPr>
+            </w:r>
+            <w:r>
+              <w:rPr>
+                <w:rStyle w:val="Hyperlink"/>
+                <w:u w:val="none"/>
+              </w:rPr>
+              <w:fldChar w:fldCharType="separate"/>
+            </w:r>
+            <w:proofErr w:type="spellStart"/>
+            <w:r>
+              <w:rPr>
+                <w:b w:val="0"/>
+                <w:lang w:val="en-US"/>
+              </w:rPr>
+              <w:t>HaveValue</w:t>
+            </w:r>
+            <w:proofErr w:type="spellEnd"/>
+            <w:r>
+              <w:rPr>
+                <w:rStyle w:val="Hyperlink"/>
+                <w:u w:val="none"/>
+              </w:rPr>
+              <w:fldChar w:fldCharType="end"/>
+            </w:r>
+            <w:r>
+              <w:rPr>
+                <w:rStyle w:val="Hyperlink"/>
+                <w:b w:val="0"/>
+                <w:bCs w:val="0"/>
+                <w:u w:val="none"/>
+                <w:lang w:val="en-US"/>
+              </w:rPr>
+              <w:t xml:space="preserve">; </w:t>
+            </w:r>
+            <w:r>
+              <w:rPr>
+                <w:rStyle w:val="Hyperlink"/>
+                <w:u w:val="none"/>
+              </w:rPr>
+              <w:fldChar w:fldCharType="begin"/>
+            </w:r>
+            <w:r>
+              <w:rPr>
+                <w:rStyle w:val="Hyperlink"/>
+                <w:b w:val="0"/>
+                <w:bCs w:val="0"/>
+                <w:u w:val="none"/>
+                <w:lang w:val="en-US"/>
+              </w:rPr>
+              <w:instrText xml:space="preserve"> REF _Ref424722715 \h  \* MERGEFORMAT </w:instrText>
+            </w:r>
+            <w:r>
+              <w:rPr>
+                <w:rStyle w:val="Hyperlink"/>
+                <w:u w:val="none"/>
+              </w:rPr>
+            </w:r>
+            <w:r>
+              <w:rPr>
+                <w:rStyle w:val="Hyperlink"/>
+                <w:u w:val="none"/>
+              </w:rPr>
+              <w:fldChar w:fldCharType="separate"/>
+            </w:r>
+            <w:r>
+              <w:rPr>
+                <w:b w:val="0"/>
+                <w:lang w:val="en-US"/>
+              </w:rPr>
+              <w:t>Element</w:t>
+            </w:r>
+            <w:r>
+              <w:rPr>
+                <w:rStyle w:val="Hyperlink"/>
+                <w:u w:val="none"/>
+              </w:rPr>
+              <w:fldChar w:fldCharType="end"/>
+            </w:r>
+          </w:p>
+        </w:tc>
+        <w:tc>
+          <w:tcPr>
+            <w:tcW w:w="5528" w:type="dxa"/>
+            <w:tcBorders>
+              <w:top w:val="single" w:sz="4" w:space="0" w:color="auto"/>
+              <w:left w:val="single" w:sz="4" w:space="0" w:color="auto"/>
+              <w:bottom w:val="single" w:sz="4" w:space="0" w:color="auto"/>
+              <w:right w:val="single" w:sz="4" w:space="0" w:color="auto"/>
+            </w:tcBorders>
+            <w:hideMark/>
+          </w:tcPr>
+          <w:p>
+            <w:pPr>
+              <w:cnfStyle w:val="000000000000" w:firstRow="0" w:lastRow="0" w:firstColumn="0" w:lastColumn="0" w:oddVBand="0" w:evenVBand="0" w:oddHBand="0" w:evenHBand="0" w:firstRowFirstColumn="0" w:firstRowLastColumn="0" w:lastRowFirstColumn="0" w:lastRowLastColumn="0"/>
+              <w:rPr>
+                <w:color w:val="A6A6A6" w:themeColor="background1" w:themeShade="A6"/>
+                <w:lang w:val="en-US"/>
+              </w:rPr>
+            </w:pPr>
+            <w:r>
+              <w:rPr>
+                <w:color w:val="A6A6A6" w:themeColor="background1" w:themeShade="A6"/>
+                <w:lang w:val="en-US"/>
+              </w:rPr>
+              <w:t>See methods by link</w:t>
+            </w:r>
+          </w:p>
+        </w:tc>
+        <w:tc>
+          <w:tcPr>
+            <w:tcW w:w="1984" w:type="dxa"/>
+            <w:tcBorders>
+              <w:top w:val="single" w:sz="4" w:space="0" w:color="auto"/>
+              <w:left w:val="single" w:sz="4" w:space="0" w:color="auto"/>
+              <w:bottom w:val="single" w:sz="4" w:space="0" w:color="auto"/>
+              <w:right w:val="single" w:sz="4" w:space="0" w:color="auto"/>
+            </w:tcBorders>
+          </w:tcPr>
+          <w:p>
+            <w:pPr>
+              <w:cnfStyle w:val="000000000000" w:firstRow="0" w:lastRow="0" w:firstColumn="0" w:lastColumn="0" w:oddVBand="0" w:evenVBand="0" w:oddHBand="0" w:evenHBand="0" w:firstRowFirstColumn="0" w:firstRowLastColumn="0" w:lastRowFirstColumn="0" w:lastRowLastColumn="0"/>
+              <w:rPr>
+                <w:lang w:val="en-US"/>
+              </w:rPr>
+            </w:pPr>
+          </w:p>
+        </w:tc>
+      </w:tr>
+    </w:tbl>
+    <w:p>
+      <w:pPr>
+        <w:pStyle w:val="Heading4"/>
+        <w:rPr>
+          <w:lang w:val="en-US"/>
+        </w:rPr>
+      </w:pPr>
+      <w:bookmarkStart w:id="8" w:name="_Ref424913330"/>
+      <w:r>
+        <w:rPr>
+          <w:lang w:val="en-US"/>
+        </w:rPr>
+        <w:t>Bu</w:t>
+      </w:r>
+      <w:r>
+        <w:rPr>
+          <w:lang w:val="en-US"/>
+        </w:rPr>
+        <w:t>tton</w:t>
+      </w:r>
+      <w:r>
+        <w:rPr>
+          <w:lang w:val="en-US"/>
+        </w:rPr>
+        <w:t xml:space="preserve"> / Label</w:t>
+      </w:r>
+      <w:bookmarkEnd w:id="8"/>
+    </w:p>
+    <w:tbl>
+      <w:tblPr>
+        <w:tblStyle w:val="LightList-Accent11"/>
+        <w:tblW w:w="0" w:type="auto"/>
+        <w:tblInd w:w="0" w:type="dxa"/>
+        <w:tblBorders>
+          <w:top w:val="single" w:sz="4" w:space="0" w:color="auto"/>
+          <w:left w:val="single" w:sz="4" w:space="0" w:color="auto"/>
+          <w:bottom w:val="single" w:sz="4" w:space="0" w:color="auto"/>
+          <w:right w:val="single" w:sz="4" w:space="0" w:color="auto"/>
+          <w:insideH w:val="single" w:sz="4" w:space="0" w:color="auto"/>
+          <w:insideV w:val="single" w:sz="4" w:space="0" w:color="auto"/>
+        </w:tblBorders>
+        <w:tblLook w:val="04A0" w:firstRow="1" w:lastRow="0" w:firstColumn="1" w:lastColumn="0" w:noHBand="0" w:noVBand="1"/>
+      </w:tblPr>
+      <w:tblGrid>
+        <w:gridCol w:w="2689"/>
+        <w:gridCol w:w="5528"/>
+        <w:gridCol w:w="1984"/>
+      </w:tblGrid>
+      <w:tr>
+        <w:trPr>
+          <w:cnfStyle w:val="100000000000" w:firstRow="1" w:lastRow="0" w:firstColumn="0" w:lastColumn="0" w:oddVBand="0" w:evenVBand="0" w:oddHBand="0" w:evenHBand="0" w:firstRowFirstColumn="0" w:firstRowLastColumn="0" w:lastRowFirstColumn="0" w:lastRowLastColumn="0"/>
+        </w:trPr>
+        <w:tc>
+          <w:tcPr>
+            <w:cnfStyle w:val="001000000000" w:firstRow="0" w:lastRow="0" w:firstColumn="1" w:lastColumn="0" w:oddVBand="0" w:evenVBand="0" w:oddHBand="0" w:evenHBand="0" w:firstRowFirstColumn="0" w:firstRowLastColumn="0" w:lastRowFirstColumn="0" w:lastRowLastColumn="0"/>
+            <w:tcW w:w="2689" w:type="dxa"/>
+            <w:tcBorders>
+              <w:top w:val="single" w:sz="4" w:space="0" w:color="auto"/>
+              <w:left w:val="single" w:sz="4" w:space="0" w:color="auto"/>
+              <w:bottom w:val="single" w:sz="4" w:space="0" w:color="auto"/>
+              <w:right w:val="single" w:sz="4" w:space="0" w:color="auto"/>
+            </w:tcBorders>
+            <w:hideMark/>
+          </w:tcPr>
+          <w:p>
+            <w:pPr>
+              <w:rPr>
+                <w:lang w:val="en-US"/>
+              </w:rPr>
+            </w:pPr>
+            <w:r>
+              <w:rPr>
+                <w:lang w:val="en-US"/>
+              </w:rPr>
+              <w:t>Method</w:t>
+            </w:r>
+          </w:p>
+        </w:tc>
+        <w:tc>
+          <w:tcPr>
+            <w:tcW w:w="5528" w:type="dxa"/>
+            <w:tcBorders>
+              <w:top w:val="single" w:sz="4" w:space="0" w:color="auto"/>
+              <w:left w:val="single" w:sz="4" w:space="0" w:color="auto"/>
+              <w:bottom w:val="single" w:sz="4" w:space="0" w:color="auto"/>
+              <w:right w:val="single" w:sz="4" w:space="0" w:color="auto"/>
+            </w:tcBorders>
+            <w:hideMark/>
+          </w:tcPr>
+          <w:p>
+            <w:pPr>
+              <w:cnfStyle w:val="100000000000" w:firstRow="1" w:lastRow="0" w:firstColumn="0" w:lastColumn="0" w:oddVBand="0" w:evenVBand="0" w:oddHBand="0" w:evenHBand="0" w:firstRowFirstColumn="0" w:firstRowLastColumn="0" w:lastRowFirstColumn="0" w:lastRowLastColumn="0"/>
+              <w:rPr>
+                <w:lang w:val="en-US"/>
+              </w:rPr>
+            </w:pPr>
+            <w:r>
+              <w:rPr>
+                <w:lang w:val="en-US"/>
+              </w:rPr>
+              <w:t>Description</w:t>
+            </w:r>
+          </w:p>
+        </w:tc>
+        <w:tc>
+          <w:tcPr>
+            <w:tcW w:w="1984" w:type="dxa"/>
+            <w:tcBorders>
+              <w:top w:val="single" w:sz="4" w:space="0" w:color="auto"/>
+              <w:left w:val="single" w:sz="4" w:space="0" w:color="auto"/>
+              <w:bottom w:val="single" w:sz="4" w:space="0" w:color="auto"/>
+              <w:right w:val="single" w:sz="4" w:space="0" w:color="auto"/>
+            </w:tcBorders>
+            <w:hideMark/>
+          </w:tcPr>
+          <w:p>
+            <w:pPr>
+              <w:cnfStyle w:val="100000000000" w:firstRow="1" w:lastRow="0" w:firstColumn="0" w:lastColumn="0" w:oddVBand="0" w:evenVBand="0" w:oddHBand="0" w:evenHBand="0" w:firstRowFirstColumn="0" w:firstRowLastColumn="0" w:lastRowFirstColumn="0" w:lastRowLastColumn="0"/>
+              <w:rPr>
+                <w:lang w:val="en-US"/>
+              </w:rPr>
+            </w:pPr>
+            <w:r>
+              <w:rPr>
+                <w:lang w:val="en-US"/>
+              </w:rPr>
+              <w:t>Result</w:t>
+            </w:r>
+          </w:p>
+        </w:tc>
+      </w:tr>
+      <w:tr>
+        <w:trPr>
+          <w:cnfStyle w:val="000000100000" w:firstRow="0" w:lastRow="0" w:firstColumn="0" w:lastColumn="0" w:oddVBand="0" w:evenVBand="0" w:oddHBand="1" w:evenHBand="0" w:firstRowFirstColumn="0" w:firstRowLastColumn="0" w:lastRowFirstColumn="0" w:lastRowLastColumn="0"/>
+        </w:trPr>
+        <w:tc>
+          <w:tcPr>
+            <w:cnfStyle w:val="001000000000" w:firstRow="0" w:lastRow="0" w:firstColumn="1" w:lastColumn="0" w:oddVBand="0" w:evenVBand="0" w:oddHBand="0" w:evenHBand="0" w:firstRowFirstColumn="0" w:firstRowLastColumn="0" w:lastRowFirstColumn="0" w:lastRowLastColumn="0"/>
+            <w:tcW w:w="2689" w:type="dxa"/>
+            <w:tcBorders>
               <w:right w:val="single" w:sz="4" w:space="0" w:color="5B9BD5" w:themeColor="accent1"/>
             </w:tcBorders>
             <w:hideMark/>
@@ -4567,12 +4560,7 @@
             </w:r>
             <w:proofErr w:type="spellStart"/>
             <w:r>
-              <w:t>too</w:t>
-            </w:r>
-            <w:bookmarkStart w:id="8" w:name="_GoBack"/>
-            <w:bookmarkEnd w:id="8"/>
-            <w:r>
-              <w:t>ltip</w:t>
+              <w:t>tooltip</w:t>
             </w:r>
             <w:proofErr w:type="spellEnd"/>
           </w:p>
@@ -10378,7 +10366,6 @@
                 <w:rFonts w:ascii="Calibri" w:hAnsi="Calibri" w:cs="Calibri"/>
                 <w:color w:val="000000"/>
               </w:rPr>
-              <w:lastRenderedPageBreak/>
               <w:t>get</w:t>
             </w:r>
             <w:proofErr w:type="spellEnd"/>
@@ -24693,7 +24680,7 @@
 </file>
 
 <file path=customXml/itemProps1.xml><?xml version="1.0" encoding="utf-8"?>
-<ds:datastoreItem xmlns:ds="http://schemas.openxmlformats.org/officeDocument/2006/customXml" ds:itemID="{CBE04BAA-157C-4C67-A4D9-ECC56B2C6502}">
+<ds:datastoreItem xmlns:ds="http://schemas.openxmlformats.org/officeDocument/2006/customXml" ds:itemID="{90D1A7BA-D35A-419F-85E1-E8089E517676}">
   <ds:schemaRefs>
     <ds:schemaRef ds:uri="http://schemas.openxmlformats.org/officeDocument/2006/bibliography"/>
   </ds:schemaRefs>

</xml_diff>